<commit_message>
Updated work for external database
</commit_message>
<xml_diff>
--- a/TeamOneFiles/External database view.docx
+++ b/TeamOneFiles/External database view.docx
@@ -230,7 +230,27 @@
                 <w:szCs w:val="24"/>
                 <w14:ligatures w14:val="none"/>
               </w:rPr>
-              <w:t>Illustrate the Interactions between the external dependencies of the system and the External storage component of the Storage. </w:t>
+              <w:t xml:space="preserve">Illustrate the </w:t>
+            </w:r>
+            <w:r>
+              <w:rPr>
+                <w:rFonts w:ascii="Aptos" w:eastAsia="Times New Roman" w:hAnsi="Aptos" w:cs="Times New Roman"/>
+                <w:kern w:val="0"/>
+                <w:sz w:val="24"/>
+                <w:szCs w:val="24"/>
+                <w14:ligatures w14:val="none"/>
+              </w:rPr>
+              <w:t>i</w:t>
+            </w:r>
+            <w:r>
+              <w:rPr>
+                <w:rFonts w:ascii="Aptos" w:eastAsia="Times New Roman" w:hAnsi="Aptos" w:cs="Times New Roman"/>
+                <w:kern w:val="0"/>
+                <w:sz w:val="24"/>
+                <w:szCs w:val="24"/>
+                <w14:ligatures w14:val="none"/>
+              </w:rPr>
+              <w:t>nteractions between the external dependencies of the system and the External storage component of the Storage. </w:t>
             </w:r>
           </w:p>
         </w:tc>
@@ -339,7 +359,109 @@
                 <w:szCs w:val="24"/>
                 <w14:ligatures w14:val="none"/>
               </w:rPr>
-              <w:t xml:space="preserve"> from the external database who knows how to request the data from the various external databases and stores the relevant data.</w:t>
+              <w:t xml:space="preserve"> from </w:t>
+            </w:r>
+            <w:r>
+              <w:rPr>
+                <w:rFonts w:ascii="Aptos" w:eastAsia="Times New Roman" w:hAnsi="Aptos" w:cs="Times New Roman"/>
+                <w:kern w:val="0"/>
+                <w:sz w:val="24"/>
+                <w:szCs w:val="24"/>
+                <w14:ligatures w14:val="none"/>
+              </w:rPr>
+              <w:t>the</w:t>
+            </w:r>
+            <w:r>
+              <w:rPr>
+                <w:rFonts w:ascii="Aptos" w:eastAsia="Times New Roman" w:hAnsi="Aptos" w:cs="Times New Roman"/>
+                <w:kern w:val="0"/>
+                <w:sz w:val="24"/>
+                <w:szCs w:val="24"/>
+                <w14:ligatures w14:val="none"/>
+              </w:rPr>
+              <w:t xml:space="preserve"> external database </w:t>
+            </w:r>
+            <w:r>
+              <w:rPr>
+                <w:rFonts w:ascii="Aptos" w:eastAsia="Times New Roman" w:hAnsi="Aptos" w:cs="Times New Roman"/>
+                <w:kern w:val="0"/>
+                <w:sz w:val="24"/>
+                <w:szCs w:val="24"/>
+                <w14:ligatures w14:val="none"/>
+              </w:rPr>
+              <w:t>that</w:t>
+            </w:r>
+            <w:r>
+              <w:rPr>
+                <w:rFonts w:ascii="Aptos" w:eastAsia="Times New Roman" w:hAnsi="Aptos" w:cs="Times New Roman"/>
+                <w:kern w:val="0"/>
+                <w:sz w:val="24"/>
+                <w:szCs w:val="24"/>
+                <w14:ligatures w14:val="none"/>
+              </w:rPr>
+              <w:t xml:space="preserve"> knows how to request the data from the </w:t>
+            </w:r>
+            <w:r>
+              <w:rPr>
+                <w:rFonts w:ascii="Aptos" w:eastAsia="Times New Roman" w:hAnsi="Aptos" w:cs="Times New Roman"/>
+                <w:kern w:val="0"/>
+                <w:sz w:val="24"/>
+                <w:szCs w:val="24"/>
+                <w14:ligatures w14:val="none"/>
+              </w:rPr>
+              <w:t>various external dependencies</w:t>
+            </w:r>
+            <w:r>
+              <w:rPr>
+                <w:rFonts w:ascii="Aptos" w:eastAsia="Times New Roman" w:hAnsi="Aptos" w:cs="Times New Roman"/>
+                <w:kern w:val="0"/>
+                <w:sz w:val="24"/>
+                <w:szCs w:val="24"/>
+                <w14:ligatures w14:val="none"/>
+              </w:rPr>
+              <w:t xml:space="preserve"> </w:t>
+            </w:r>
+            <w:r>
+              <w:rPr>
+                <w:rFonts w:ascii="Aptos" w:eastAsia="Times New Roman" w:hAnsi="Aptos" w:cs="Times New Roman"/>
+                <w:kern w:val="0"/>
+                <w:sz w:val="24"/>
+                <w:szCs w:val="24"/>
+                <w14:ligatures w14:val="none"/>
+              </w:rPr>
+              <w:t xml:space="preserve">of </w:t>
+            </w:r>
+            <w:proofErr w:type="spellStart"/>
+            <w:r>
+              <w:rPr>
+                <w:rFonts w:ascii="Aptos" w:eastAsia="Times New Roman" w:hAnsi="Aptos" w:cs="Times New Roman"/>
+                <w:kern w:val="0"/>
+                <w:sz w:val="24"/>
+                <w:szCs w:val="24"/>
+                <w14:ligatures w14:val="none"/>
+              </w:rPr>
+              <w:t>EnrollEase</w:t>
+            </w:r>
+            <w:proofErr w:type="spellEnd"/>
+            <w:r>
+              <w:rPr>
+                <w:rFonts w:ascii="Aptos" w:eastAsia="Times New Roman" w:hAnsi="Aptos" w:cs="Times New Roman"/>
+                <w:kern w:val="0"/>
+                <w:sz w:val="24"/>
+                <w:szCs w:val="24"/>
+                <w14:ligatures w14:val="none"/>
+              </w:rPr>
+              <w:t xml:space="preserve"> </w:t>
+            </w:r>
+            <w:r>
+              <w:rPr>
+                <w:rFonts w:ascii="Aptos" w:eastAsia="Times New Roman" w:hAnsi="Aptos" w:cs="Times New Roman"/>
+                <w:kern w:val="0"/>
+                <w:sz w:val="24"/>
+                <w:szCs w:val="24"/>
+                <w14:ligatures w14:val="none"/>
+              </w:rPr>
+              <w:t>and stores the relevant data.</w:t>
             </w:r>
             <w:r>
               <w:rPr>
@@ -937,19 +1059,7 @@
                 <w:szCs w:val="24"/>
                 <w14:ligatures w14:val="none"/>
               </w:rPr>
-              <w:t>1.3.3.</w:t>
-            </w:r>
-            <w:r>
-              <w:rPr>
-                <w:rFonts w:ascii="Aptos" w:eastAsia="Times New Roman" w:hAnsi="Aptos" w:cs="Times New Roman"/>
-                <w:b/>
-                <w:bCs/>
-                <w:kern w:val="0"/>
-                <w:sz w:val="24"/>
-                <w:szCs w:val="24"/>
-                <w14:ligatures w14:val="none"/>
-              </w:rPr>
-              <w:t xml:space="preserve">2 </w:t>
+              <w:t xml:space="preserve">1.3.3.2 </w:t>
             </w:r>
             <w:r>
               <w:rPr>
@@ -1085,19 +1195,7 @@
                 <w:szCs w:val="24"/>
                 <w14:ligatures w14:val="none"/>
               </w:rPr>
-              <w:t>1.3.3.</w:t>
-            </w:r>
-            <w:r>
-              <w:rPr>
-                <w:rFonts w:ascii="Aptos" w:eastAsia="Times New Roman" w:hAnsi="Aptos" w:cs="Times New Roman"/>
-                <w:b/>
-                <w:bCs/>
-                <w:kern w:val="0"/>
-                <w:sz w:val="24"/>
-                <w:szCs w:val="24"/>
-                <w14:ligatures w14:val="none"/>
-              </w:rPr>
-              <w:t xml:space="preserve">3 </w:t>
+              <w:t xml:space="preserve">1.3.3.3 </w:t>
             </w:r>
             <w:r>
               <w:rPr>
@@ -1223,19 +1321,7 @@
                 <w:szCs w:val="24"/>
                 <w14:ligatures w14:val="none"/>
               </w:rPr>
-              <w:t>1.3.3.</w:t>
-            </w:r>
-            <w:r>
-              <w:rPr>
-                <w:rFonts w:ascii="Aptos" w:eastAsia="Times New Roman" w:hAnsi="Aptos" w:cs="Times New Roman"/>
-                <w:b/>
-                <w:bCs/>
-                <w:kern w:val="0"/>
-                <w:sz w:val="24"/>
-                <w:szCs w:val="24"/>
-                <w14:ligatures w14:val="none"/>
-              </w:rPr>
-              <w:t xml:space="preserve">4 </w:t>
+              <w:t xml:space="preserve">1.3.3.4 </w:t>
             </w:r>
             <w:r>
               <w:rPr>
@@ -1944,6 +2030,56 @@
     </w:sectPr>
   </w:body>
 </w:document>
+</file>
+
+<file path=word/endnotes.xml><?xml version="1.0" encoding="utf-8"?>
+<w:endnotes xmlns:wpc="http://schemas.microsoft.com/office/word/2010/wordprocessingCanvas" xmlns:cx="http://schemas.microsoft.com/office/drawing/2014/chartex" xmlns:cx1="http://schemas.microsoft.com/office/drawing/2015/9/8/chartex" xmlns:cx2="http://schemas.microsoft.com/office/drawing/2015/10/21/chartex" xmlns:cx3="http://schemas.microsoft.com/office/drawing/2016/5/9/chartex" xmlns:cx4="http://schemas.microsoft.com/office/drawing/2016/5/10/chartex" xmlns:cx5="http://schemas.microsoft.com/office/drawing/2016/5/11/chartex" xmlns:cx6="http://schemas.microsoft.com/office/drawing/2016/5/12/chartex" xmlns:cx7="http://schemas.microsoft.com/office/drawing/2016/5/13/chartex" xmlns:cx8="http://schemas.microsoft.com/office/drawing/2016/5/14/chartex" xmlns:mc="http://schemas.openxmlformats.org/markup-compatibility/2006" xmlns:aink="http://schemas.microsoft.com/office/drawing/2016/ink" xmlns:am3d="http://schemas.microsoft.com/office/drawing/2017/model3d" xmlns:o="urn:schemas-microsoft-com:office:office" xmlns:oel="http://schemas.microsoft.com/office/2019/extlst" xmlns:r="http://schemas.openxmlformats.org/officeDocument/2006/relationships" xmlns:m="http://schemas.openxmlformats.org/officeDocument/2006/math" xmlns:v="urn:schemas-microsoft-com:vml" xmlns:wp14="http://schemas.microsoft.com/office/word/2010/wordprocessingDrawing" xmlns:wp="http://schemas.openxmlformats.org/drawingml/2006/wordprocessingDrawing" xmlns:w10="urn:schemas-microsoft-com:office:word" xmlns:w="http://schemas.openxmlformats.org/wordprocessingml/2006/main" xmlns:w14="http://schemas.microsoft.com/office/word/2010/wordml" xmlns:w15="http://schemas.microsoft.com/office/word/2012/wordml" xmlns:w16cex="http://schemas.microsoft.com/office/word/2018/wordml/cex" xmlns:w16cid="http://schemas.microsoft.com/office/word/2016/wordml/cid" xmlns:w16="http://schemas.microsoft.com/office/word/2018/wordml" xmlns:w16sdtdh="http://schemas.microsoft.com/office/word/2020/wordml/sdtdatahash" xmlns:w16se="http://schemas.microsoft.com/office/word/2015/wordml/symex" xmlns:wpg="http://schemas.microsoft.com/office/word/2010/wordprocessingGroup" xmlns:wpi="http://schemas.microsoft.com/office/word/2010/wordprocessingInk" xmlns:wne="http://schemas.microsoft.com/office/word/2006/wordml" xmlns:wps="http://schemas.microsoft.com/office/word/2010/wordprocessingShape" mc:Ignorable="w14 w15 w16se w16cid w16 w16cex w16sdtdh wp14">
+  <w:endnote w:type="separator" w:id="-1">
+    <w:p>
+      <w:pPr>
+        <w:spacing w:after="0" w:line="240" w:lineRule="auto"/>
+      </w:pPr>
+      <w:r>
+        <w:separator/>
+      </w:r>
+    </w:p>
+  </w:endnote>
+  <w:endnote w:type="continuationSeparator" w:id="0">
+    <w:p>
+      <w:pPr>
+        <w:spacing w:after="0" w:line="240" w:lineRule="auto"/>
+      </w:pPr>
+      <w:r>
+        <w:continuationSeparator/>
+      </w:r>
+    </w:p>
+  </w:endnote>
+</w:endnotes>
+</file>
+
+<file path=word/footnotes.xml><?xml version="1.0" encoding="utf-8"?>
+<w:footnotes xmlns:wpc="http://schemas.microsoft.com/office/word/2010/wordprocessingCanvas" xmlns:cx="http://schemas.microsoft.com/office/drawing/2014/chartex" xmlns:cx1="http://schemas.microsoft.com/office/drawing/2015/9/8/chartex" xmlns:cx2="http://schemas.microsoft.com/office/drawing/2015/10/21/chartex" xmlns:cx3="http://schemas.microsoft.com/office/drawing/2016/5/9/chartex" xmlns:cx4="http://schemas.microsoft.com/office/drawing/2016/5/10/chartex" xmlns:cx5="http://schemas.microsoft.com/office/drawing/2016/5/11/chartex" xmlns:cx6="http://schemas.microsoft.com/office/drawing/2016/5/12/chartex" xmlns:cx7="http://schemas.microsoft.com/office/drawing/2016/5/13/chartex" xmlns:cx8="http://schemas.microsoft.com/office/drawing/2016/5/14/chartex" xmlns:mc="http://schemas.openxmlformats.org/markup-compatibility/2006" xmlns:aink="http://schemas.microsoft.com/office/drawing/2016/ink" xmlns:am3d="http://schemas.microsoft.com/office/drawing/2017/model3d" xmlns:o="urn:schemas-microsoft-com:office:office" xmlns:oel="http://schemas.microsoft.com/office/2019/extlst" xmlns:r="http://schemas.openxmlformats.org/officeDocument/2006/relationships" xmlns:m="http://schemas.openxmlformats.org/officeDocument/2006/math" xmlns:v="urn:schemas-microsoft-com:vml" xmlns:wp14="http://schemas.microsoft.com/office/word/2010/wordprocessingDrawing" xmlns:wp="http://schemas.openxmlformats.org/drawingml/2006/wordprocessingDrawing" xmlns:w10="urn:schemas-microsoft-com:office:word" xmlns:w="http://schemas.openxmlformats.org/wordprocessingml/2006/main" xmlns:w14="http://schemas.microsoft.com/office/word/2010/wordml" xmlns:w15="http://schemas.microsoft.com/office/word/2012/wordml" xmlns:w16cex="http://schemas.microsoft.com/office/word/2018/wordml/cex" xmlns:w16cid="http://schemas.microsoft.com/office/word/2016/wordml/cid" xmlns:w16="http://schemas.microsoft.com/office/word/2018/wordml" xmlns:w16sdtdh="http://schemas.microsoft.com/office/word/2020/wordml/sdtdatahash" xmlns:w16se="http://schemas.microsoft.com/office/word/2015/wordml/symex" xmlns:wpg="http://schemas.microsoft.com/office/word/2010/wordprocessingGroup" xmlns:wpi="http://schemas.microsoft.com/office/word/2010/wordprocessingInk" xmlns:wne="http://schemas.microsoft.com/office/word/2006/wordml" xmlns:wps="http://schemas.microsoft.com/office/word/2010/wordprocessingShape" mc:Ignorable="w14 w15 w16se w16cid w16 w16cex w16sdtdh wp14">
+  <w:footnote w:type="separator" w:id="-1">
+    <w:p>
+      <w:pPr>
+        <w:spacing w:after="0" w:line="240" w:lineRule="auto"/>
+      </w:pPr>
+      <w:r>
+        <w:separator/>
+      </w:r>
+    </w:p>
+  </w:footnote>
+  <w:footnote w:type="continuationSeparator" w:id="0">
+    <w:p>
+      <w:pPr>
+        <w:spacing w:after="0" w:line="240" w:lineRule="auto"/>
+      </w:pPr>
+      <w:r>
+        <w:continuationSeparator/>
+      </w:r>
+    </w:p>
+  </w:footnote>
+</w:footnotes>
 </file>
 
 <file path=word/styles.xml><?xml version="1.0" encoding="utf-8"?>
@@ -2399,6 +2535,50 @@
     <w:basedOn w:val="DefaultParagraphFont"/>
     <w:rsid w:val="00DB4593"/>
   </w:style>
+  <w:style w:type="paragraph" w:styleId="Header">
+    <w:name w:val="header"/>
+    <w:basedOn w:val="Normal"/>
+    <w:link w:val="HeaderChar"/>
+    <w:uiPriority w:val="99"/>
+    <w:unhideWhenUsed/>
+    <w:rsid w:val="000F35FE"/>
+    <w:pPr>
+      <w:tabs>
+        <w:tab w:val="center" w:pos="4680"/>
+        <w:tab w:val="right" w:pos="9360"/>
+      </w:tabs>
+      <w:spacing w:after="0" w:line="240" w:lineRule="auto"/>
+    </w:pPr>
+  </w:style>
+  <w:style w:type="character" w:customStyle="1" w:styleId="HeaderChar">
+    <w:name w:val="Header Char"/>
+    <w:basedOn w:val="DefaultParagraphFont"/>
+    <w:link w:val="Header"/>
+    <w:uiPriority w:val="99"/>
+    <w:rsid w:val="000F35FE"/>
+  </w:style>
+  <w:style w:type="paragraph" w:styleId="Footer">
+    <w:name w:val="footer"/>
+    <w:basedOn w:val="Normal"/>
+    <w:link w:val="FooterChar"/>
+    <w:uiPriority w:val="99"/>
+    <w:unhideWhenUsed/>
+    <w:rsid w:val="000F35FE"/>
+    <w:pPr>
+      <w:tabs>
+        <w:tab w:val="center" w:pos="4680"/>
+        <w:tab w:val="right" w:pos="9360"/>
+      </w:tabs>
+      <w:spacing w:after="0" w:line="240" w:lineRule="auto"/>
+    </w:pPr>
+  </w:style>
+  <w:style w:type="character" w:customStyle="1" w:styleId="FooterChar">
+    <w:name w:val="Footer Char"/>
+    <w:basedOn w:val="DefaultParagraphFont"/>
+    <w:link w:val="Footer"/>
+    <w:uiPriority w:val="99"/>
+    <w:rsid w:val="000F35FE"/>
+  </w:style>
 </w:styles>
 </file>
 

</xml_diff>